<commit_message>
modify the debugger device name
</commit_message>
<xml_diff>
--- a/other/win10K64.docx
+++ b/other/win10K64.docx
@@ -1,6 +1,6 @@
 
 <file path=word/document.xml><?xml version="1.0" encoding="utf-8"?>
-<w:document xmlns:wpc="http://schemas.microsoft.com/office/word/2010/wordprocessingCanvas" xmlns:cx="http://schemas.microsoft.com/office/drawing/2014/chartex" xmlns:cx1="http://schemas.microsoft.com/office/drawing/2015/9/8/chartex" xmlns:cx2="http://schemas.microsoft.com/office/drawing/2015/10/21/chartex" xmlns:cx3="http://schemas.microsoft.com/office/drawing/2016/5/9/chartex" xmlns:cx4="http://schemas.microsoft.com/office/drawing/2016/5/10/chartex" xmlns:cx5="http://schemas.microsoft.com/office/drawing/2016/5/11/chartex" xmlns:cx6="http://schemas.microsoft.com/office/drawing/2016/5/12/chartex" xmlns:cx7="http://schemas.microsoft.com/office/drawing/2016/5/13/chartex" xmlns:cx8="http://schemas.microsoft.com/office/drawing/2016/5/14/chartex" xmlns:mc="http://schemas.openxmlformats.org/markup-compatibility/2006" xmlns:aink="http://schemas.microsoft.com/office/drawing/2016/ink" xmlns:am3d="http://schemas.microsoft.com/office/drawing/2017/model3d" xmlns:o="urn:schemas-microsoft-com:office:office" xmlns:r="http://schemas.openxmlformats.org/officeDocument/2006/relationships" xmlns:m="http://schemas.openxmlformats.org/officeDocument/2006/math" xmlns:v="urn:schemas-microsoft-com:vml" xmlns:wp14="http://schemas.microsoft.com/office/word/2010/wordprocessingDrawing" xmlns:wp="http://schemas.openxmlformats.org/drawingml/2006/wordprocessingDrawing" xmlns:w10="urn:schemas-microsoft-com:office:word" xmlns:w="http://schemas.openxmlformats.org/wordprocessingml/2006/main" xmlns:w14="http://schemas.microsoft.com/office/word/2010/wordml" xmlns:w15="http://schemas.microsoft.com/office/word/2012/wordml" xmlns:w16cid="http://schemas.microsoft.com/office/word/2016/wordml/cid" xmlns:w16se="http://schemas.microsoft.com/office/word/2015/wordml/symex" xmlns:wpg="http://schemas.microsoft.com/office/word/2010/wordprocessingGroup" xmlns:wpi="http://schemas.microsoft.com/office/word/2010/wordprocessingInk" xmlns:wne="http://schemas.microsoft.com/office/word/2006/wordml" xmlns:wps="http://schemas.microsoft.com/office/word/2010/wordprocessingShape" mc:Ignorable="w14 w15 w16se w16cid wp14">
+<w:document xmlns:wpc="http://schemas.microsoft.com/office/word/2010/wordprocessingCanvas" xmlns:cx="http://schemas.microsoft.com/office/drawing/2014/chartex" xmlns:cx1="http://schemas.microsoft.com/office/drawing/2015/9/8/chartex" xmlns:cx2="http://schemas.microsoft.com/office/drawing/2015/10/21/chartex" xmlns:cx3="http://schemas.microsoft.com/office/drawing/2016/5/9/chartex" xmlns:cx4="http://schemas.microsoft.com/office/drawing/2016/5/10/chartex" xmlns:cx5="http://schemas.microsoft.com/office/drawing/2016/5/11/chartex" xmlns:cx6="http://schemas.microsoft.com/office/drawing/2016/5/12/chartex" xmlns:cx7="http://schemas.microsoft.com/office/drawing/2016/5/13/chartex" xmlns:cx8="http://schemas.microsoft.com/office/drawing/2016/5/14/chartex" xmlns:mc="http://schemas.openxmlformats.org/markup-compatibility/2006" xmlns:aink="http://schemas.microsoft.com/office/drawing/2016/ink" xmlns:am3d="http://schemas.microsoft.com/office/drawing/2017/model3d" xmlns:o="urn:schemas-microsoft-com:office:office" xmlns:r="http://schemas.openxmlformats.org/officeDocument/2006/relationships" xmlns:m="http://schemas.openxmlformats.org/officeDocument/2006/math" xmlns:v="urn:schemas-microsoft-com:vml" xmlns:wp14="http://schemas.microsoft.com/office/word/2010/wordprocessingDrawing" xmlns:wp="http://schemas.openxmlformats.org/drawingml/2006/wordprocessingDrawing" xmlns:w10="urn:schemas-microsoft-com:office:word" xmlns:w="http://schemas.openxmlformats.org/wordprocessingml/2006/main" xmlns:w14="http://schemas.microsoft.com/office/word/2010/wordml" xmlns:w15="http://schemas.microsoft.com/office/word/2012/wordml" xmlns:w16cex="http://schemas.microsoft.com/office/word/2018/wordml/cex" xmlns:w16cid="http://schemas.microsoft.com/office/word/2016/wordml/cid" xmlns:w16="http://schemas.microsoft.com/office/word/2018/wordml" xmlns:w16se="http://schemas.microsoft.com/office/word/2015/wordml/symex" xmlns:wpg="http://schemas.microsoft.com/office/word/2010/wordprocessingGroup" xmlns:wpi="http://schemas.microsoft.com/office/word/2010/wordprocessingInk" xmlns:wne="http://schemas.microsoft.com/office/word/2006/wordml" xmlns:wps="http://schemas.microsoft.com/office/word/2010/wordprocessingShape" mc:Ignorable="w14 w15 w16se w16cid w16 w16cex wp14">
   <w:body>
     <w:p>
       <w:pPr>
@@ -705,10 +705,17 @@
         <w:t xml:space="preserve">And you should enter “connect” </w:t>
       </w:r>
       <w:r>
-        <w:t xml:space="preserve">. Then review your schematic. Find your debugger mcu. For k64, it is ‘mk20dn32’. </w:t>
-      </w:r>
-      <w:bookmarkStart w:id="0" w:name="_GoBack"/>
-      <w:bookmarkEnd w:id="0"/>
+        <w:t>. Then review your schematic. Find your debugger mcu. For k64, it is ‘</w:t>
+      </w:r>
+      <w:r>
+        <w:t>mk20d</w:t>
+      </w:r>
+      <w:r>
+        <w:t>x128</w:t>
+      </w:r>
+      <w:r>
+        <w:t xml:space="preserve">’. </w:t>
+      </w:r>
       <w:r>
         <w:t>Then “</w:t>
       </w:r>
@@ -772,7 +779,13 @@
         <w:t>Input “</w:t>
       </w:r>
       <w:r>
-        <w:t>mk20dn32xxx5</w:t>
+        <w:t>mk20d</w:t>
+      </w:r>
+      <w:r>
+        <w:t>x128</w:t>
+      </w:r>
+      <w:r>
+        <w:t>xxx5</w:t>
       </w:r>
       <w:r>
         <w:t>” and choose it.</w:t>
@@ -784,11 +797,12 @@
           <w:rFonts w:hint="eastAsia"/>
           <w:noProof/>
         </w:rPr>
+        <w:lastRenderedPageBreak/>
         <w:drawing>
-          <wp:inline distT="0" distB="0" distL="0" distR="0" wp14:anchorId="2D1E5805" wp14:editId="57A3E802">
-            <wp:extent cx="5269865" cy="2177415"/>
-            <wp:effectExtent l="0" t="0" r="6985" b="0"/>
-            <wp:docPr id="7" name="Picture 7"/>
+          <wp:inline distT="0" distB="0" distL="0" distR="0" wp14:anchorId="247E9F3A" wp14:editId="6F7A31BD">
+            <wp:extent cx="3751283" cy="3621024"/>
+            <wp:effectExtent l="0" t="0" r="1905" b="0"/>
+            <wp:docPr id="11" name="Picture 11"/>
             <wp:cNvGraphicFramePr>
               <a:graphicFrameLocks xmlns:a="http://schemas.openxmlformats.org/drawingml/2006/main" noChangeAspect="1"/>
             </wp:cNvGraphicFramePr>
@@ -796,7 +810,7 @@
               <a:graphicData uri="http://schemas.openxmlformats.org/drawingml/2006/picture">
                 <pic:pic xmlns:pic="http://schemas.openxmlformats.org/drawingml/2006/picture">
                   <pic:nvPicPr>
-                    <pic:cNvPr id="0" name="Picture 7"/>
+                    <pic:cNvPr id="0" name="Picture 1"/>
                     <pic:cNvPicPr>
                       <a:picLocks noChangeAspect="1" noChangeArrowheads="1"/>
                     </pic:cNvPicPr>
@@ -817,7 +831,7 @@
                   <pic:spPr bwMode="auto">
                     <a:xfrm>
                       <a:off x="0" y="0"/>
-                      <a:ext cx="5269865" cy="2177415"/>
+                      <a:ext cx="3757911" cy="3627422"/>
                     </a:xfrm>
                     <a:prstGeom prst="rect">
                       <a:avLst/>
@@ -866,7 +880,6 @@
         <w:ind w:firstLineChars="0"/>
       </w:pPr>
       <w:r>
-        <w:lastRenderedPageBreak/>
         <w:t>Input “loadfile 0244_k20dx_bl_0x5000.bin”</w:t>
       </w:r>
       <w:r>
@@ -1133,6 +1146,7 @@
         <w:rPr>
           <w:noProof/>
         </w:rPr>
+        <w:lastRenderedPageBreak/>
         <w:drawing>
           <wp:inline distT="0" distB="0" distL="0" distR="0" wp14:anchorId="35701B26" wp14:editId="64C73289">
             <wp:extent cx="5031740" cy="793115"/>
@@ -1241,7 +1255,7 @@
 </file>
 
 <file path=word/numbering.xml><?xml version="1.0" encoding="utf-8"?>
-<w:numbering xmlns:wpc="http://schemas.microsoft.com/office/word/2010/wordprocessingCanvas" xmlns:cx="http://schemas.microsoft.com/office/drawing/2014/chartex" xmlns:cx1="http://schemas.microsoft.com/office/drawing/2015/9/8/chartex" xmlns:cx2="http://schemas.microsoft.com/office/drawing/2015/10/21/chartex" xmlns:cx3="http://schemas.microsoft.com/office/drawing/2016/5/9/chartex" xmlns:cx4="http://schemas.microsoft.com/office/drawing/2016/5/10/chartex" xmlns:cx5="http://schemas.microsoft.com/office/drawing/2016/5/11/chartex" xmlns:cx6="http://schemas.microsoft.com/office/drawing/2016/5/12/chartex" xmlns:cx7="http://schemas.microsoft.com/office/drawing/2016/5/13/chartex" xmlns:cx8="http://schemas.microsoft.com/office/drawing/2016/5/14/chartex" xmlns:mc="http://schemas.openxmlformats.org/markup-compatibility/2006" xmlns:aink="http://schemas.microsoft.com/office/drawing/2016/ink" xmlns:am3d="http://schemas.microsoft.com/office/drawing/2017/model3d" xmlns:o="urn:schemas-microsoft-com:office:office" xmlns:r="http://schemas.openxmlformats.org/officeDocument/2006/relationships" xmlns:m="http://schemas.openxmlformats.org/officeDocument/2006/math" xmlns:v="urn:schemas-microsoft-com:vml" xmlns:wp14="http://schemas.microsoft.com/office/word/2010/wordprocessingDrawing" xmlns:wp="http://schemas.openxmlformats.org/drawingml/2006/wordprocessingDrawing" xmlns:w10="urn:schemas-microsoft-com:office:word" xmlns:w="http://schemas.openxmlformats.org/wordprocessingml/2006/main" xmlns:w14="http://schemas.microsoft.com/office/word/2010/wordml" xmlns:w15="http://schemas.microsoft.com/office/word/2012/wordml" xmlns:w16cid="http://schemas.microsoft.com/office/word/2016/wordml/cid" xmlns:w16se="http://schemas.microsoft.com/office/word/2015/wordml/symex" xmlns:wpg="http://schemas.microsoft.com/office/word/2010/wordprocessingGroup" xmlns:wpi="http://schemas.microsoft.com/office/word/2010/wordprocessingInk" xmlns:wne="http://schemas.microsoft.com/office/word/2006/wordml" xmlns:wps="http://schemas.microsoft.com/office/word/2010/wordprocessingShape" mc:Ignorable="w14 w15 w16se w16cid wp14">
+<w:numbering xmlns:wpc="http://schemas.microsoft.com/office/word/2010/wordprocessingCanvas" xmlns:cx="http://schemas.microsoft.com/office/drawing/2014/chartex" xmlns:cx1="http://schemas.microsoft.com/office/drawing/2015/9/8/chartex" xmlns:cx2="http://schemas.microsoft.com/office/drawing/2015/10/21/chartex" xmlns:cx3="http://schemas.microsoft.com/office/drawing/2016/5/9/chartex" xmlns:cx4="http://schemas.microsoft.com/office/drawing/2016/5/10/chartex" xmlns:cx5="http://schemas.microsoft.com/office/drawing/2016/5/11/chartex" xmlns:cx6="http://schemas.microsoft.com/office/drawing/2016/5/12/chartex" xmlns:cx7="http://schemas.microsoft.com/office/drawing/2016/5/13/chartex" xmlns:cx8="http://schemas.microsoft.com/office/drawing/2016/5/14/chartex" xmlns:mc="http://schemas.openxmlformats.org/markup-compatibility/2006" xmlns:aink="http://schemas.microsoft.com/office/drawing/2016/ink" xmlns:am3d="http://schemas.microsoft.com/office/drawing/2017/model3d" xmlns:o="urn:schemas-microsoft-com:office:office" xmlns:r="http://schemas.openxmlformats.org/officeDocument/2006/relationships" xmlns:m="http://schemas.openxmlformats.org/officeDocument/2006/math" xmlns:v="urn:schemas-microsoft-com:vml" xmlns:wp14="http://schemas.microsoft.com/office/word/2010/wordprocessingDrawing" xmlns:wp="http://schemas.openxmlformats.org/drawingml/2006/wordprocessingDrawing" xmlns:w10="urn:schemas-microsoft-com:office:word" xmlns:w="http://schemas.openxmlformats.org/wordprocessingml/2006/main" xmlns:w14="http://schemas.microsoft.com/office/word/2010/wordml" xmlns:w15="http://schemas.microsoft.com/office/word/2012/wordml" xmlns:w16cex="http://schemas.microsoft.com/office/word/2018/wordml/cex" xmlns:w16cid="http://schemas.microsoft.com/office/word/2016/wordml/cid" xmlns:w16="http://schemas.microsoft.com/office/word/2018/wordml" xmlns:w16se="http://schemas.microsoft.com/office/word/2015/wordml/symex" xmlns:wpg="http://schemas.microsoft.com/office/word/2010/wordprocessingGroup" xmlns:wpi="http://schemas.microsoft.com/office/word/2010/wordprocessingInk" xmlns:wne="http://schemas.microsoft.com/office/word/2006/wordml" xmlns:wps="http://schemas.microsoft.com/office/word/2010/wordprocessingShape" mc:Ignorable="w14 w15 w16se w16cid w16 w16cex wp14">
   <w:abstractNum w:abstractNumId="0" w15:restartNumberingAfterBreak="0">
     <w:nsid w:val="328726D2"/>
     <w:multiLevelType w:val="hybridMultilevel"/>
@@ -1338,7 +1352,7 @@
 </file>
 
 <file path=word/styles.xml><?xml version="1.0" encoding="utf-8"?>
-<w:styles xmlns:mc="http://schemas.openxmlformats.org/markup-compatibility/2006" xmlns:r="http://schemas.openxmlformats.org/officeDocument/2006/relationships" xmlns:w="http://schemas.openxmlformats.org/wordprocessingml/2006/main" xmlns:w14="http://schemas.microsoft.com/office/word/2010/wordml" xmlns:w15="http://schemas.microsoft.com/office/word/2012/wordml" xmlns:w16cid="http://schemas.microsoft.com/office/word/2016/wordml/cid" xmlns:w16se="http://schemas.microsoft.com/office/word/2015/wordml/symex" mc:Ignorable="w14 w15 w16se w16cid">
+<w:styles xmlns:mc="http://schemas.openxmlformats.org/markup-compatibility/2006" xmlns:r="http://schemas.openxmlformats.org/officeDocument/2006/relationships" xmlns:w="http://schemas.openxmlformats.org/wordprocessingml/2006/main" xmlns:w14="http://schemas.microsoft.com/office/word/2010/wordml" xmlns:w15="http://schemas.microsoft.com/office/word/2012/wordml" xmlns:w16cex="http://schemas.microsoft.com/office/word/2018/wordml/cex" xmlns:w16cid="http://schemas.microsoft.com/office/word/2016/wordml/cid" xmlns:w16="http://schemas.microsoft.com/office/word/2018/wordml" xmlns:w16se="http://schemas.microsoft.com/office/word/2015/wordml/symex" mc:Ignorable="w14 w15 w16se w16cid w16 w16cex">
   <w:docDefaults>
     <w:rPrDefault>
       <w:rPr>
@@ -1351,7 +1365,7 @@
     </w:rPrDefault>
     <w:pPrDefault/>
   </w:docDefaults>
-  <w:latentStyles w:defLockedState="0" w:defUIPriority="99" w:defSemiHidden="0" w:defUnhideWhenUsed="0" w:defQFormat="0" w:count="377">
+  <w:latentStyles w:defLockedState="0" w:defUIPriority="99" w:defSemiHidden="0" w:defUnhideWhenUsed="0" w:defQFormat="0" w:count="376">
     <w:lsdException w:name="Normal" w:uiPriority="0" w:qFormat="1"/>
     <w:lsdException w:name="heading 1" w:uiPriority="9" w:qFormat="1"/>
     <w:lsdException w:name="heading 2" w:semiHidden="1" w:uiPriority="9" w:unhideWhenUsed="1" w:qFormat="1"/>
@@ -1457,6 +1471,7 @@
     <w:lsdException w:name="HTML Sample" w:semiHidden="1" w:unhideWhenUsed="1"/>
     <w:lsdException w:name="HTML Typewriter" w:semiHidden="1" w:unhideWhenUsed="1"/>
     <w:lsdException w:name="HTML Variable" w:semiHidden="1" w:unhideWhenUsed="1"/>
+    <w:lsdException w:name="Normal Table" w:semiHidden="1" w:unhideWhenUsed="1"/>
     <w:lsdException w:name="annotation subject" w:semiHidden="1" w:unhideWhenUsed="1"/>
     <w:lsdException w:name="No List" w:semiHidden="1" w:unhideWhenUsed="1"/>
     <w:lsdException w:name="Outline List 1" w:semiHidden="1" w:unhideWhenUsed="1"/>
@@ -1502,9 +1517,11 @@
     <w:lsdException w:name="Table Subtle 1" w:semiHidden="1" w:unhideWhenUsed="1"/>
     <w:lsdException w:name="Table Subtle 2" w:semiHidden="1" w:unhideWhenUsed="1"/>
     <w:lsdException w:name="Table Web 1" w:semiHidden="1" w:unhideWhenUsed="1"/>
+    <w:lsdException w:name="Table Web 2" w:semiHidden="1" w:unhideWhenUsed="1"/>
     <w:lsdException w:name="Table Web 3" w:semiHidden="1" w:unhideWhenUsed="1"/>
     <w:lsdException w:name="Balloon Text" w:semiHidden="1" w:unhideWhenUsed="1"/>
     <w:lsdException w:name="Table Grid" w:uiPriority="39"/>
+    <w:lsdException w:name="Table Theme" w:semiHidden="1" w:unhideWhenUsed="1"/>
     <w:lsdException w:name="Placeholder Text" w:semiHidden="1"/>
     <w:lsdException w:name="No Spacing" w:uiPriority="1" w:qFormat="1"/>
     <w:lsdException w:name="Light Shading" w:uiPriority="60"/>
@@ -1725,7 +1742,6 @@
     <w:lsdException w:name="Hashtag" w:semiHidden="1" w:unhideWhenUsed="1"/>
     <w:lsdException w:name="Unresolved Mention" w:semiHidden="1" w:unhideWhenUsed="1"/>
     <w:lsdException w:name="Smart Link" w:semiHidden="1" w:unhideWhenUsed="1"/>
-    <w:lsdException w:name="Smart Link Error" w:semiHidden="1" w:unhideWhenUsed="1"/>
   </w:latentStyles>
   <w:style w:type="paragraph" w:default="1" w:styleId="Normal">
     <w:name w:val="Normal"/>

</xml_diff>